<commit_message>
Added 2 more files
</commit_message>
<xml_diff>
--- a/PlanvanaanpakHBO.docx
+++ b/PlanvanaanpakHBO.docx
@@ -1077,8 +1077,6 @@
       <w:r>
         <w:t>LBU</w:t>
       </w:r>
-      <w:bookmarkStart w:id="1" w:name="_GoBack"/>
-      <w:bookmarkEnd w:id="1"/>
       <w:r>
         <w:t xml:space="preserve"> hebben wij als groepje een VR game bedacht. In dit document word alles uitgelegd. </w:t>
       </w:r>
@@ -1095,6 +1093,9 @@
     <w:p>
       <w:r>
         <w:t xml:space="preserve">Ons uiteindelijke doel is om een avontuurlijke VR game te maken. In de game zwem je rond in een oceaan en kan je met bepaalde objecten interacteren. </w:t>
+      </w:r>
+      <w:r>
+        <w:t>Op deze manier willen we mensen zich meer bewust laten worden van al het leven dat zich in het water bevind.</w:t>
       </w:r>
     </w:p>
     <w:p/>
@@ -1191,8 +1192,13 @@
           <w:numId w:val="1"/>
         </w:numPr>
       </w:pPr>
-      <w:r>
-        <w:t>Unity 3D</w:t>
+      <w:proofErr w:type="spellStart"/>
+      <w:r>
+        <w:t>Unity</w:t>
+      </w:r>
+      <w:proofErr w:type="spellEnd"/>
+      <w:r>
+        <w:t xml:space="preserve"> 3D</w:t>
       </w:r>
     </w:p>
     <w:p>
@@ -1206,6 +1212,17 @@
       <w:r>
         <w:t>Visual Studio</w:t>
       </w:r>
+      <w:r>
+        <w:t xml:space="preserve"> / </w:t>
+      </w:r>
+      <w:proofErr w:type="spellStart"/>
+      <w:r>
+        <w:t>Jetbrains</w:t>
+      </w:r>
+      <w:proofErr w:type="spellEnd"/>
+      <w:r>
+        <w:t xml:space="preserve"> Rider</w:t>
+      </w:r>
     </w:p>
     <w:p>
       <w:pPr>
@@ -1221,6 +1238,18 @@
     </w:p>
     <w:p>
       <w:pPr>
+        <w:pStyle w:val="Lijstalinea"/>
+        <w:numPr>
+          <w:ilvl w:val="0"/>
+          <w:numId w:val="1"/>
+        </w:numPr>
+      </w:pPr>
+      <w:r>
+        <w:t>VR-Bril</w:t>
+      </w:r>
+    </w:p>
+    <w:p>
+      <w:pPr>
         <w:pStyle w:val="Kop1"/>
       </w:pPr>
       <w:r>
@@ -1243,6 +1272,8 @@
         </w:rPr>
         <w:t>Niels: Programmeren</w:t>
       </w:r>
+      <w:bookmarkStart w:id="1" w:name="_GoBack"/>
+      <w:bookmarkEnd w:id="1"/>
     </w:p>
     <w:p>
       <w:pPr>
@@ -1271,14 +1302,7 @@
           <w:sz w:val="22"/>
           <w:szCs w:val="22"/>
         </w:rPr>
-        <w:t>Programmeren</w:t>
-      </w:r>
-      <w:r>
-        <w:rPr>
-          <w:sz w:val="22"/>
-          <w:szCs w:val="22"/>
-        </w:rPr>
-        <w:t>, Art</w:t>
+        <w:t>Programmeren, Art</w:t>
       </w:r>
     </w:p>
     <w:p>
@@ -1308,14 +1332,7 @@
           <w:sz w:val="22"/>
           <w:szCs w:val="22"/>
         </w:rPr>
-        <w:t>Programmeren</w:t>
-      </w:r>
-      <w:r>
-        <w:rPr>
-          <w:sz w:val="22"/>
-          <w:szCs w:val="22"/>
-        </w:rPr>
-        <w:t>, Art</w:t>
+        <w:t>Programmeren, Art</w:t>
       </w:r>
     </w:p>
     <w:p>
@@ -1331,14 +1348,7 @@
           <w:sz w:val="22"/>
           <w:szCs w:val="22"/>
         </w:rPr>
-        <w:t xml:space="preserve">Meindert: </w:t>
-      </w:r>
-      <w:r>
-        <w:rPr>
-          <w:sz w:val="22"/>
-          <w:szCs w:val="22"/>
-        </w:rPr>
-        <w:t>Programmeren</w:t>
+        <w:t>Meindert: Programmeren</w:t>
       </w:r>
     </w:p>
     <w:p>
@@ -1608,12 +1618,21 @@
                 <w:szCs w:val="22"/>
               </w:rPr>
             </w:pPr>
+            <w:proofErr w:type="spellStart"/>
             <w:r>
               <w:rPr>
                 <w:sz w:val="22"/>
                 <w:szCs w:val="22"/>
               </w:rPr>
-              <w:t>Player controller</w:t>
+              <w:t>Player</w:t>
+            </w:r>
+            <w:proofErr w:type="spellEnd"/>
+            <w:r>
+              <w:rPr>
+                <w:sz w:val="22"/>
+                <w:szCs w:val="22"/>
+              </w:rPr>
+              <w:t xml:space="preserve"> controller</w:t>
             </w:r>
           </w:p>
         </w:tc>
@@ -1761,35 +1780,67 @@
           <w:sz w:val="24"/>
           <w:szCs w:val="24"/>
         </w:rPr>
-        <w:t>Wij lopen tot nu toe nog niet tegen risico</w:t>
-      </w:r>
-      <w:r>
+        <w:t>Motion Sickness: Mensen kunnen wagen ziek worden van VR brillen</w:t>
+      </w:r>
+    </w:p>
+    <w:p>
+      <w:pPr>
+        <w:pStyle w:val="Kop1"/>
         <w:rPr>
           <w:sz w:val="24"/>
           <w:szCs w:val="24"/>
         </w:rPr>
-        <w:t>’</w:t>
-      </w:r>
+      </w:pPr>
       <w:r>
         <w:rPr>
           <w:sz w:val="24"/>
           <w:szCs w:val="24"/>
         </w:rPr>
-        <w:t>s aan</w:t>
-      </w:r>
-      <w:r>
+        <w:t>Kosten: VR brillen zijn niet de goedkoopste apparaten. Ze kunnen van 300 op lopen tot 1100 euro. Het zou daarom handiger zijn als dit product aan bijv. een bioscoop verkocht wordt.</w:t>
+      </w:r>
+    </w:p>
+    <w:p>
+      <w:pPr>
+        <w:pStyle w:val="Kop1"/>
         <w:rPr>
           <w:sz w:val="24"/>
           <w:szCs w:val="24"/>
         </w:rPr>
-        <w:t>.</w:t>
-      </w:r>
+      </w:pPr>
     </w:p>
     <w:p>
       <w:pPr>
         <w:pStyle w:val="Kop1"/>
-      </w:pPr>
-      <w:r>
+        <w:rPr>
+          <w:sz w:val="24"/>
+          <w:szCs w:val="24"/>
+        </w:rPr>
+      </w:pPr>
+    </w:p>
+    <w:p>
+      <w:pPr>
+        <w:pStyle w:val="Kop1"/>
+        <w:rPr>
+          <w:sz w:val="24"/>
+          <w:szCs w:val="24"/>
+        </w:rPr>
+      </w:pPr>
+    </w:p>
+    <w:p>
+      <w:pPr>
+        <w:pStyle w:val="Kop1"/>
+        <w:rPr>
+          <w:sz w:val="24"/>
+          <w:szCs w:val="24"/>
+        </w:rPr>
+      </w:pPr>
+    </w:p>
+    <w:p>
+      <w:pPr>
+        <w:pStyle w:val="Kop1"/>
+      </w:pPr>
+      <w:r>
+        <w:lastRenderedPageBreak/>
         <w:t>P</w:t>
       </w:r>
       <w:r>
@@ -1805,15 +1856,210 @@
         <w:rPr>
           <w:sz w:val="22"/>
           <w:szCs w:val="22"/>
-        </w:rPr>
-      </w:pPr>
-      <w:r>
-        <w:rPr>
-          <w:sz w:val="22"/>
-          <w:szCs w:val="22"/>
-        </w:rPr>
-        <w:t>Final game: Eind April</w:t>
-      </w:r>
+          <w:lang w:val="en-GB"/>
+        </w:rPr>
+      </w:pPr>
+      <w:r>
+        <w:rPr>
+          <w:sz w:val="22"/>
+          <w:szCs w:val="22"/>
+          <w:lang w:val="en-GB"/>
+        </w:rPr>
+        <w:t xml:space="preserve">Game </w:t>
+      </w:r>
+      <w:proofErr w:type="spellStart"/>
+      <w:r>
+        <w:rPr>
+          <w:sz w:val="22"/>
+          <w:szCs w:val="22"/>
+          <w:lang w:val="en-GB"/>
+        </w:rPr>
+        <w:t>interact</w:t>
+      </w:r>
+      <w:r>
+        <w:rPr>
+          <w:sz w:val="22"/>
+          <w:szCs w:val="22"/>
+          <w:lang w:val="en-GB"/>
+        </w:rPr>
+        <w:t>ief</w:t>
+      </w:r>
+      <w:proofErr w:type="spellEnd"/>
+      <w:r>
+        <w:rPr>
+          <w:sz w:val="22"/>
+          <w:szCs w:val="22"/>
+          <w:lang w:val="en-GB"/>
+        </w:rPr>
+        <w:t xml:space="preserve"> </w:t>
+      </w:r>
+      <w:proofErr w:type="spellStart"/>
+      <w:r>
+        <w:rPr>
+          <w:sz w:val="22"/>
+          <w:szCs w:val="22"/>
+          <w:lang w:val="en-GB"/>
+        </w:rPr>
+        <w:t>maken</w:t>
+      </w:r>
+      <w:proofErr w:type="spellEnd"/>
+    </w:p>
+    <w:p>
+      <w:pPr>
+        <w:pStyle w:val="Kop1"/>
+        <w:rPr>
+          <w:sz w:val="22"/>
+          <w:szCs w:val="22"/>
+          <w:lang w:val="en-GB"/>
+        </w:rPr>
+      </w:pPr>
+      <w:proofErr w:type="spellStart"/>
+      <w:r>
+        <w:rPr>
+          <w:sz w:val="22"/>
+          <w:szCs w:val="22"/>
+          <w:lang w:val="en-GB"/>
+        </w:rPr>
+        <w:t>Speler</w:t>
+      </w:r>
+      <w:proofErr w:type="spellEnd"/>
+      <w:r>
+        <w:rPr>
+          <w:sz w:val="22"/>
+          <w:szCs w:val="22"/>
+          <w:lang w:val="en-GB"/>
+        </w:rPr>
+        <w:t xml:space="preserve"> </w:t>
+      </w:r>
+      <w:proofErr w:type="spellStart"/>
+      <w:r>
+        <w:rPr>
+          <w:sz w:val="22"/>
+          <w:szCs w:val="22"/>
+          <w:lang w:val="en-GB"/>
+        </w:rPr>
+        <w:t>vloeiend</w:t>
+      </w:r>
+      <w:proofErr w:type="spellEnd"/>
+      <w:r>
+        <w:rPr>
+          <w:sz w:val="22"/>
+          <w:szCs w:val="22"/>
+          <w:lang w:val="en-GB"/>
+        </w:rPr>
+        <w:t xml:space="preserve"> </w:t>
+      </w:r>
+      <w:proofErr w:type="spellStart"/>
+      <w:r>
+        <w:rPr>
+          <w:sz w:val="22"/>
+          <w:szCs w:val="22"/>
+          <w:lang w:val="en-GB"/>
+        </w:rPr>
+        <w:t>laten</w:t>
+      </w:r>
+      <w:proofErr w:type="spellEnd"/>
+      <w:r>
+        <w:rPr>
+          <w:sz w:val="22"/>
+          <w:szCs w:val="22"/>
+          <w:lang w:val="en-GB"/>
+        </w:rPr>
+        <w:t xml:space="preserve"> </w:t>
+      </w:r>
+      <w:proofErr w:type="spellStart"/>
+      <w:r>
+        <w:rPr>
+          <w:sz w:val="22"/>
+          <w:szCs w:val="22"/>
+          <w:lang w:val="en-GB"/>
+        </w:rPr>
+        <w:t>bewegen</w:t>
+      </w:r>
+      <w:proofErr w:type="spellEnd"/>
+    </w:p>
+    <w:p>
+      <w:pPr>
+        <w:pStyle w:val="Kop1"/>
+        <w:rPr>
+          <w:sz w:val="22"/>
+          <w:szCs w:val="22"/>
+        </w:rPr>
+      </w:pPr>
+      <w:r>
+        <w:rPr>
+          <w:sz w:val="22"/>
+          <w:szCs w:val="22"/>
+        </w:rPr>
+        <w:t xml:space="preserve">Game </w:t>
+      </w:r>
+      <w:r>
+        <w:rPr>
+          <w:sz w:val="22"/>
+          <w:szCs w:val="22"/>
+        </w:rPr>
+        <w:t>fijn</w:t>
+      </w:r>
+      <w:r>
+        <w:rPr>
+          <w:sz w:val="22"/>
+          <w:szCs w:val="22"/>
+        </w:rPr>
+        <w:t xml:space="preserve"> op de o</w:t>
+      </w:r>
+      <w:r>
+        <w:rPr>
+          <w:sz w:val="22"/>
+          <w:szCs w:val="22"/>
+        </w:rPr>
+        <w:t>gen maken</w:t>
+      </w:r>
+    </w:p>
+    <w:p>
+      <w:pPr>
+        <w:pStyle w:val="Kop1"/>
+        <w:rPr>
+          <w:sz w:val="22"/>
+          <w:szCs w:val="22"/>
+          <w:lang w:val="en-GB"/>
+        </w:rPr>
+      </w:pPr>
+      <w:r>
+        <w:rPr>
+          <w:sz w:val="22"/>
+          <w:szCs w:val="22"/>
+          <w:lang w:val="en-GB"/>
+        </w:rPr>
+        <w:t xml:space="preserve">Final game: </w:t>
+      </w:r>
+      <w:proofErr w:type="spellStart"/>
+      <w:r>
+        <w:rPr>
+          <w:sz w:val="22"/>
+          <w:szCs w:val="22"/>
+          <w:lang w:val="en-GB"/>
+        </w:rPr>
+        <w:t>Eind</w:t>
+      </w:r>
+      <w:proofErr w:type="spellEnd"/>
+      <w:r>
+        <w:rPr>
+          <w:sz w:val="22"/>
+          <w:szCs w:val="22"/>
+          <w:lang w:val="en-GB"/>
+        </w:rPr>
+        <w:t xml:space="preserve"> April</w:t>
+      </w:r>
+    </w:p>
+    <w:p>
+      <w:pPr>
+        <w:pStyle w:val="Kop1"/>
+        <w:rPr>
+          <w:sz w:val="22"/>
+          <w:szCs w:val="22"/>
+          <w:lang w:val="en-GB"/>
+        </w:rPr>
+      </w:pPr>
     </w:p>
     <w:sectPr>
       <w:pgSz w:w="11906" w:h="16838"/>
@@ -2786,7 +3032,7 @@
 </file>
 
 <file path=customXml/itemProps1.xml><?xml version="1.0" encoding="utf-8"?>
-<ds:datastoreItem xmlns:ds="http://schemas.openxmlformats.org/officeDocument/2006/customXml" ds:itemID="{2A2ED6BD-5C70-4E3B-8449-D39392574E29}">
+<ds:datastoreItem xmlns:ds="http://schemas.openxmlformats.org/officeDocument/2006/customXml" ds:itemID="{AFA92577-A00C-4471-8D68-703D0ECAE787}">
   <ds:schemaRefs>
     <ds:schemaRef ds:uri="http://schemas.openxmlformats.org/officeDocument/2006/bibliography"/>
   </ds:schemaRefs>

</xml_diff>